<commit_message>
change th english parser and tagger
</commit_message>
<xml_diff>
--- a/TranslateEstimator/Spec/Requirements.docx
+++ b/TranslateEstimator/Spec/Requirements.docx
@@ -12,23 +12,7 @@
           <w:rFonts w:hint="cs"/>
           <w:rtl/>
         </w:rPr>
-        <w:t xml:space="preserve">עזרים </w:t>
-      </w:r>
-      <w:proofErr w:type="spellStart"/>
-      <w:r>
-        <w:rPr>
-          <w:rFonts w:hint="cs"/>
-          <w:rtl/>
-        </w:rPr>
-        <w:t>לפרוייקט</w:t>
-      </w:r>
-      <w:proofErr w:type="spellEnd"/>
-      <w:r>
-        <w:rPr>
-          <w:rFonts w:hint="cs"/>
-          <w:rtl/>
-        </w:rPr>
-        <w:t xml:space="preserve"> </w:t>
+        <w:t xml:space="preserve">עזרים לפרוייקט </w:t>
       </w:r>
       <w:r>
         <w:rPr>
@@ -83,23 +67,7 @@
           <w:rFonts w:hint="cs"/>
           <w:rtl/>
         </w:rPr>
-        <w:t xml:space="preserve">ספרייה המכילה את קורפוס </w:t>
-      </w:r>
-      <w:proofErr w:type="spellStart"/>
-      <w:r>
-        <w:rPr>
-          <w:rFonts w:hint="cs"/>
-          <w:rtl/>
-        </w:rPr>
-        <w:t>מתוייג</w:t>
-      </w:r>
-      <w:proofErr w:type="spellEnd"/>
-      <w:r>
-        <w:rPr>
-          <w:rFonts w:hint="cs"/>
-          <w:rtl/>
-        </w:rPr>
-        <w:t xml:space="preserve"> באנגלית</w:t>
+        <w:t>ספרייה המכילה את קורפוס מתוייג באנגלית</w:t>
       </w:r>
     </w:p>
     <w:p>
@@ -248,8 +216,6 @@
       <w:pPr>
         <w:pStyle w:val="NoSpacing"/>
       </w:pPr>
-      <w:bookmarkStart w:id="0" w:name="_GoBack"/>
-      <w:bookmarkEnd w:id="0"/>
     </w:p>
     <w:p>
       <w:pPr>
@@ -278,9 +244,6 @@
           <w:numId w:val="1"/>
         </w:numPr>
         <w:bidi/>
-        <w:rPr>
-          <w:rtl/>
-        </w:rPr>
       </w:pPr>
       <w:r>
         <w:rPr>
@@ -295,6 +258,34 @@
         </w:rPr>
         <w:t xml:space="preserve"> לתרגום משפטים</w:t>
       </w:r>
+    </w:p>
+    <w:p>
+      <w:pPr>
+        <w:pStyle w:val="NoSpacing"/>
+        <w:bidi/>
+      </w:pPr>
+    </w:p>
+    <w:p>
+      <w:pPr>
+        <w:pStyle w:val="NoSpacing"/>
+        <w:bidi/>
+        <w:rPr>
+          <w:rFonts w:hint="cs"/>
+          <w:rtl/>
+        </w:rPr>
+      </w:pPr>
+      <w:r>
+        <w:t>spaCy</w:t>
+      </w:r>
+      <w:r>
+        <w:rPr>
+          <w:rFonts w:hint="cs"/>
+          <w:rtl/>
+        </w:rPr>
+        <w:t>:</w:t>
+      </w:r>
+      <w:bookmarkStart w:id="0" w:name="_GoBack"/>
+      <w:bookmarkEnd w:id="0"/>
     </w:p>
     <w:sectPr>
       <w:pgSz w:w="12240" w:h="15840"/>
@@ -443,7 +434,7 @@
       </w:pPr>
     </w:pPrDefault>
   </w:docDefaults>
-  <w:latentStyles w:defLockedState="0" w:defUIPriority="99" w:defSemiHidden="0" w:defUnhideWhenUsed="0" w:defQFormat="0" w:count="376">
+  <w:latentStyles w:defLockedState="0" w:defUIPriority="99" w:defSemiHidden="0" w:defUnhideWhenUsed="0" w:defQFormat="0" w:count="377">
     <w:lsdException w:name="Normal" w:uiPriority="0" w:qFormat="1"/>
     <w:lsdException w:name="heading 1" w:uiPriority="9" w:qFormat="1"/>
     <w:lsdException w:name="heading 2" w:semiHidden="1" w:uiPriority="9" w:unhideWhenUsed="1" w:qFormat="1"/>
@@ -549,7 +540,6 @@
     <w:lsdException w:name="HTML Sample" w:semiHidden="1" w:unhideWhenUsed="1"/>
     <w:lsdException w:name="HTML Typewriter" w:semiHidden="1" w:unhideWhenUsed="1"/>
     <w:lsdException w:name="HTML Variable" w:semiHidden="1" w:unhideWhenUsed="1"/>
-    <w:lsdException w:name="Normal Table" w:semiHidden="1" w:unhideWhenUsed="1"/>
     <w:lsdException w:name="annotation subject" w:semiHidden="1" w:unhideWhenUsed="1"/>
     <w:lsdException w:name="No List" w:semiHidden="1" w:unhideWhenUsed="1"/>
     <w:lsdException w:name="Outline List 1" w:semiHidden="1" w:unhideWhenUsed="1"/>
@@ -596,10 +586,8 @@
     <w:lsdException w:name="Table Subtle 2" w:semiHidden="1" w:unhideWhenUsed="1"/>
     <w:lsdException w:name="Table Web 1" w:semiHidden="1" w:unhideWhenUsed="1"/>
     <w:lsdException w:name="Table Web 2" w:semiHidden="1" w:unhideWhenUsed="1"/>
-    <w:lsdException w:name="Table Web 3" w:semiHidden="1" w:unhideWhenUsed="1"/>
     <w:lsdException w:name="Balloon Text" w:semiHidden="1" w:unhideWhenUsed="1"/>
     <w:lsdException w:name="Table Grid" w:uiPriority="39"/>
-    <w:lsdException w:name="Table Theme" w:semiHidden="1" w:unhideWhenUsed="1"/>
     <w:lsdException w:name="Placeholder Text" w:semiHidden="1"/>
     <w:lsdException w:name="No Spacing" w:uiPriority="1" w:qFormat="1"/>
     <w:lsdException w:name="Light Shading" w:uiPriority="60"/>
@@ -820,6 +808,7 @@
     <w:lsdException w:name="Hashtag" w:semiHidden="1" w:unhideWhenUsed="1"/>
     <w:lsdException w:name="Unresolved Mention" w:semiHidden="1" w:unhideWhenUsed="1"/>
     <w:lsdException w:name="Smart Link" w:semiHidden="1" w:unhideWhenUsed="1"/>
+    <w:lsdException w:name="Smart Link Error" w:semiHidden="1" w:unhideWhenUsed="1"/>
   </w:latentStyles>
   <w:style w:type="paragraph" w:default="1" w:styleId="Normal">
     <w:name w:val="Normal"/>

</xml_diff>